<commit_message>
Update Paper selection 8dm50.docx
</commit_message>
<xml_diff>
--- a/paper_selection/Paper selection 8dm50.docx
+++ b/paper_selection/Paper selection 8dm50.docx
@@ -135,7 +135,31 @@
           <w:shd w:val="clear" w:color="auto" w:fill="FFFFFF"/>
           <w:lang w:val="en-US"/>
         </w:rPr>
-        <w:t>, vol. 39, no. 8, pp. 2676-2687, Aug. 2020, doi: 10.1109/TMI.2020.2994459.</w:t>
+        <w:t xml:space="preserve">, vol. 39, no. 8, pp. 2676-2687, Aug. 2020, </w:t>
+      </w:r>
+      <w:proofErr w:type="spellStart"/>
+      <w:r>
+        <w:rPr>
+          <w:rFonts w:ascii="Arial" w:hAnsi="Arial" w:cs="Arial"/>
+          <w:color w:val="333333"/>
+          <w:sz w:val="20"/>
+          <w:szCs w:val="20"/>
+          <w:shd w:val="clear" w:color="auto" w:fill="FFFFFF"/>
+          <w:lang w:val="en-US"/>
+        </w:rPr>
+        <w:t>doi</w:t>
+      </w:r>
+      <w:proofErr w:type="spellEnd"/>
+      <w:r>
+        <w:rPr>
+          <w:rFonts w:ascii="Arial" w:hAnsi="Arial" w:cs="Arial"/>
+          <w:color w:val="333333"/>
+          <w:sz w:val="20"/>
+          <w:szCs w:val="20"/>
+          <w:shd w:val="clear" w:color="auto" w:fill="FFFFFF"/>
+          <w:lang w:val="en-US"/>
+        </w:rPr>
+        <w:t>: 10.1109/TMI.2020.2994459.</w:t>
       </w:r>
     </w:p>
     <w:p>
@@ -209,14 +233,29 @@
           <w:iCs/>
           <w:color w:val="222222"/>
           <w:shd w:val="clear" w:color="auto" w:fill="FFFFFF"/>
-        </w:rPr>
-        <w:t>Mod Pathol</w:t>
-      </w:r>
+          <w:lang w:val="en-US"/>
+        </w:rPr>
+        <w:t xml:space="preserve">Mod </w:t>
+      </w:r>
+      <w:proofErr w:type="spellStart"/>
+      <w:r>
+        <w:rPr>
+          <w:rFonts w:ascii="Segoe UI" w:hAnsi="Segoe UI" w:cs="Segoe UI"/>
+          <w:i/>
+          <w:iCs/>
+          <w:color w:val="222222"/>
+          <w:shd w:val="clear" w:color="auto" w:fill="FFFFFF"/>
+          <w:lang w:val="en-US"/>
+        </w:rPr>
+        <w:t>Pathol</w:t>
+      </w:r>
+      <w:proofErr w:type="spellEnd"/>
       <w:r>
         <w:rPr>
           <w:rFonts w:ascii="Segoe UI" w:hAnsi="Segoe UI" w:cs="Segoe UI"/>
           <w:color w:val="222222"/>
           <w:shd w:val="clear" w:color="auto" w:fill="FFFFFF"/>
+          <w:lang w:val="en-US"/>
         </w:rPr>
         <w:t> </w:t>
       </w:r>
@@ -227,6 +266,7 @@
           <w:bCs/>
           <w:color w:val="222222"/>
           <w:shd w:val="clear" w:color="auto" w:fill="FFFFFF"/>
+          <w:lang w:val="en-US"/>
         </w:rPr>
         <w:t>35</w:t>
       </w:r>
@@ -235,6 +275,7 @@
           <w:rFonts w:ascii="Segoe UI" w:hAnsi="Segoe UI" w:cs="Segoe UI"/>
           <w:color w:val="222222"/>
           <w:shd w:val="clear" w:color="auto" w:fill="FFFFFF"/>
+          <w:lang w:val="en-US"/>
         </w:rPr>
         <w:t xml:space="preserve">, 533–538 (2022). </w:t>
       </w:r>
@@ -244,6 +285,7 @@
             <w:rStyle w:val="Hyperlink"/>
             <w:rFonts w:ascii="Segoe UI" w:hAnsi="Segoe UI" w:cs="Segoe UI"/>
             <w:shd w:val="clear" w:color="auto" w:fill="FFFFFF"/>
+            <w:lang w:val="en-US"/>
           </w:rPr>
           <w:t>https://doi.org/10.1038/s41379-021-00955-y</w:t>
         </w:r>
@@ -251,33 +293,344 @@
     </w:p>
     <w:p>
       <w:pPr>
-        <w:pStyle w:val="Lijstalinea"/>
-        <w:rPr>
-          <w:sz w:val="24"/>
-          <w:szCs w:val="24"/>
-          <w:lang w:val="en-US"/>
-        </w:rPr>
-      </w:pPr>
+        <w:spacing w:after="0"/>
+        <w:rPr>
+          <w:sz w:val="24"/>
+          <w:szCs w:val="24"/>
+          <w:lang w:val="en-US"/>
+        </w:rPr>
+      </w:pPr>
+      <w:hyperlink r:id="rId8" w:history="1">
+        <w:r>
+          <w:rPr>
+            <w:rStyle w:val="Hyperlink"/>
+            <w:sz w:val="24"/>
+            <w:szCs w:val="24"/>
+            <w:lang w:val="en-US"/>
+          </w:rPr>
+          <w:t>https://ieeexplore.ieee.org/abstract/document/9703518</w:t>
+        </w:r>
+      </w:hyperlink>
+      <w:r>
+        <w:rPr>
+          <w:sz w:val="24"/>
+          <w:szCs w:val="24"/>
+          <w:lang w:val="en-US"/>
+        </w:rPr>
+        <w:t xml:space="preserve"> </w:t>
+      </w:r>
     </w:p>
     <w:p>
       <w:pPr>
+        <w:rPr>
+          <w:sz w:val="24"/>
+          <w:szCs w:val="24"/>
+          <w:lang w:val="en-US"/>
+        </w:rPr>
+      </w:pPr>
+      <w:r>
+        <w:rPr>
+          <w:sz w:val="24"/>
+          <w:szCs w:val="24"/>
+          <w:lang w:val="en-US"/>
+        </w:rPr>
+        <w:t xml:space="preserve">Sami, H., </w:t>
+      </w:r>
+      <w:proofErr w:type="spellStart"/>
+      <w:r>
+        <w:rPr>
+          <w:sz w:val="24"/>
+          <w:szCs w:val="24"/>
+          <w:lang w:val="en-US"/>
+        </w:rPr>
+        <w:t>Sagheer</w:t>
+      </w:r>
+      <w:proofErr w:type="spellEnd"/>
+      <w:r>
+        <w:rPr>
+          <w:sz w:val="24"/>
+          <w:szCs w:val="24"/>
+          <w:lang w:val="en-US"/>
+        </w:rPr>
+        <w:t>, M., Riaz, K., Mehmood, M. Q., &amp; Zubair, M. (2021). Machine Learning-Based Approaches for Breast Cancer Detection in Microwave Imaging. In </w:t>
+      </w:r>
+      <w:r>
+        <w:rPr>
+          <w:i/>
+          <w:iCs/>
+          <w:sz w:val="24"/>
+          <w:szCs w:val="24"/>
+          <w:lang w:val="en-US"/>
+        </w:rPr>
+        <w:t>2021 IEEE USNC-URSI Radio Science Meeting (Joint with AP-S Symposium), USNC-URSI 2021 - Proceedings</w:t>
+      </w:r>
+      <w:r>
+        <w:rPr>
+          <w:sz w:val="24"/>
+          <w:szCs w:val="24"/>
+          <w:lang w:val="en-US"/>
+        </w:rPr>
+        <w:t xml:space="preserve"> (pp. 72–73). Institute of Electrical and Electronics Engineers Inc. </w:t>
+      </w:r>
+      <w:hyperlink r:id="rId9" w:history="1">
+        <w:r>
+          <w:rPr>
+            <w:rStyle w:val="Hyperlink"/>
+            <w:sz w:val="24"/>
+            <w:szCs w:val="24"/>
+            <w:lang w:val="en-US"/>
+          </w:rPr>
+          <w:t>https://doi.org/10.23919/USNC-URSI51813.2021.9703518</w:t>
+        </w:r>
+      </w:hyperlink>
+      <w:r>
+        <w:rPr>
+          <w:sz w:val="24"/>
+          <w:szCs w:val="24"/>
+          <w:lang w:val="en-US"/>
+        </w:rPr>
+        <w:t xml:space="preserve"> </w:t>
+      </w:r>
+    </w:p>
+    <w:p>
+      <w:pPr>
+        <w:spacing w:after="0"/>
+        <w:rPr>
+          <w:sz w:val="24"/>
+          <w:szCs w:val="24"/>
+          <w:lang/>
+        </w:rPr>
+      </w:pPr>
+      <w:hyperlink r:id="rId10" w:history="1">
+        <w:r>
+          <w:rPr>
+            <w:rStyle w:val="Hyperlink"/>
+            <w:sz w:val="24"/>
+            <w:szCs w:val="24"/>
+            <w:lang/>
+          </w:rPr>
+          <w:t>https://ieeexplore.ieee.org/abstract/document/9418181</w:t>
+        </w:r>
+      </w:hyperlink>
+      <w:r>
+        <w:rPr>
+          <w:sz w:val="24"/>
+          <w:szCs w:val="24"/>
+          <w:lang/>
+        </w:rPr>
+        <w:t xml:space="preserve"> </w:t>
+      </w:r>
+    </w:p>
+    <w:p>
+      <w:pPr>
+        <w:spacing w:after="0"/>
+        <w:rPr>
+          <w:sz w:val="24"/>
+          <w:szCs w:val="24"/>
+          <w:lang w:val="en-US"/>
+        </w:rPr>
+      </w:pPr>
+      <w:r>
+        <w:rPr>
+          <w:sz w:val="24"/>
+          <w:szCs w:val="24"/>
+          <w:lang w:val="en-US"/>
+        </w:rPr>
+        <w:t xml:space="preserve">Chowdhury, M. N. R., Ahmed, E., </w:t>
+      </w:r>
+      <w:proofErr w:type="spellStart"/>
+      <w:r>
+        <w:rPr>
+          <w:sz w:val="24"/>
+          <w:szCs w:val="24"/>
+          <w:lang w:val="en-US"/>
+        </w:rPr>
+        <w:t>Siddik</w:t>
+      </w:r>
+      <w:proofErr w:type="spellEnd"/>
+      <w:r>
+        <w:rPr>
+          <w:sz w:val="24"/>
+          <w:szCs w:val="24"/>
+          <w:lang w:val="en-US"/>
+        </w:rPr>
+        <w:t>, M. A. D., &amp; Zaman, A. U. (2021). Heart Disease Prognosis Using Machine Learning Classification Techniques. In </w:t>
+      </w:r>
+      <w:r>
+        <w:rPr>
+          <w:i/>
+          <w:iCs/>
+          <w:sz w:val="24"/>
+          <w:szCs w:val="24"/>
+          <w:lang w:val="en-US"/>
+        </w:rPr>
+        <w:t>2021 6th International Conference for Convergence in Technology, I2CT 2021</w:t>
+      </w:r>
+      <w:r>
+        <w:rPr>
+          <w:sz w:val="24"/>
+          <w:szCs w:val="24"/>
+          <w:lang w:val="en-US"/>
+        </w:rPr>
+        <w:t xml:space="preserve">. Institute of Electrical and Electronics Engineers Inc. </w:t>
+      </w:r>
+      <w:hyperlink r:id="rId11" w:history="1">
+        <w:r>
+          <w:rPr>
+            <w:rStyle w:val="Hyperlink"/>
+            <w:sz w:val="24"/>
+            <w:szCs w:val="24"/>
+            <w:lang w:val="en-US"/>
+          </w:rPr>
+          <w:t>https://doi.org/10.1109/I2CT51068.2021.9418181</w:t>
+        </w:r>
+      </w:hyperlink>
+    </w:p>
+    <w:p>
+      <w:pPr>
+        <w:spacing w:after="0"/>
+        <w:rPr>
+          <w:sz w:val="24"/>
+          <w:szCs w:val="24"/>
+          <w:lang w:val="en-US"/>
+        </w:rPr>
+      </w:pPr>
+    </w:p>
+    <w:p>
+      <w:pPr>
+        <w:spacing w:after="0"/>
+        <w:rPr>
+          <w:sz w:val="24"/>
+          <w:szCs w:val="24"/>
+          <w:lang w:val="en-US"/>
+        </w:rPr>
+      </w:pPr>
+      <w:hyperlink r:id="rId12" w:history="1">
+        <w:r>
+          <w:rPr>
+            <w:rStyle w:val="Hyperlink"/>
+            <w:sz w:val="24"/>
+            <w:szCs w:val="24"/>
+            <w:lang w:val="en-US"/>
+          </w:rPr>
+          <w:t>https://www.nature.com/articles/s41467-022-31535-6</w:t>
+        </w:r>
+      </w:hyperlink>
+      <w:r>
+        <w:rPr>
+          <w:sz w:val="24"/>
+          <w:szCs w:val="24"/>
+          <w:lang w:val="en-US"/>
+        </w:rPr>
+        <w:t xml:space="preserve"> </w:t>
+      </w:r>
+    </w:p>
+    <w:p>
+      <w:pPr>
+        <w:spacing w:after="0"/>
+        <w:rPr>
+          <w:sz w:val="24"/>
+          <w:szCs w:val="24"/>
+          <w:lang w:val="en-US"/>
+        </w:rPr>
+      </w:pPr>
+      <w:r>
+        <w:rPr>
+          <w:sz w:val="24"/>
+          <w:szCs w:val="24"/>
+          <w:lang w:val="en-US"/>
+        </w:rPr>
+        <w:t xml:space="preserve">Kong, J. H., Ha, D., Lee, J., Kim, I., Park, M., </w:t>
+      </w:r>
+      <w:proofErr w:type="spellStart"/>
+      <w:r>
+        <w:rPr>
+          <w:sz w:val="24"/>
+          <w:szCs w:val="24"/>
+          <w:lang w:val="en-US"/>
+        </w:rPr>
+        <w:t>Im</w:t>
+      </w:r>
+      <w:proofErr w:type="spellEnd"/>
+      <w:r>
+        <w:rPr>
+          <w:sz w:val="24"/>
+          <w:szCs w:val="24"/>
+          <w:lang w:val="en-US"/>
+        </w:rPr>
+        <w:t>, S. H., … Kim, S. (2022). Network-based machine learning approach to predict immunotherapy response in cancer patients. </w:t>
+      </w:r>
+      <w:r>
+        <w:rPr>
+          <w:i/>
+          <w:iCs/>
+          <w:sz w:val="24"/>
+          <w:szCs w:val="24"/>
+        </w:rPr>
+        <w:t>Nature Communications</w:t>
+      </w:r>
+      <w:r>
+        <w:rPr>
+          <w:sz w:val="24"/>
+          <w:szCs w:val="24"/>
+        </w:rPr>
+        <w:t>, </w:t>
+      </w:r>
+      <w:r>
+        <w:rPr>
+          <w:i/>
+          <w:iCs/>
+          <w:sz w:val="24"/>
+          <w:szCs w:val="24"/>
+        </w:rPr>
+        <w:t>13</w:t>
+      </w:r>
+      <w:r>
+        <w:rPr>
+          <w:sz w:val="24"/>
+          <w:szCs w:val="24"/>
+        </w:rPr>
+        <w:t xml:space="preserve">(1). </w:t>
+      </w:r>
+      <w:hyperlink r:id="rId13" w:history="1">
+        <w:r>
+          <w:rPr>
+            <w:rStyle w:val="Hyperlink"/>
+            <w:sz w:val="24"/>
+            <w:szCs w:val="24"/>
+          </w:rPr>
+          <w:t>https://doi.org/10.1038/s41467-022-31535-6</w:t>
+        </w:r>
+      </w:hyperlink>
+      <w:r>
+        <w:rPr>
+          <w:sz w:val="24"/>
+          <w:szCs w:val="24"/>
+        </w:rPr>
+        <w:t xml:space="preserve"> </w:t>
+      </w:r>
+    </w:p>
+    <w:p>
+      <w:pPr>
+        <w:spacing w:after="0"/>
         <w:rPr>
           <w:b/>
           <w:bCs/>
           <w:sz w:val="32"/>
           <w:szCs w:val="32"/>
-          <w:lang w:val="en-US"/>
+          <w:lang/>
         </w:rPr>
       </w:pPr>
     </w:p>
     <w:p>
       <w:pPr>
+        <w:spacing w:after="0"/>
         <w:rPr>
           <w:b/>
           <w:bCs/>
           <w:sz w:val="32"/>
           <w:szCs w:val="32"/>
-          <w:lang w:val="en-US"/>
+          <w:lang/>
         </w:rPr>
       </w:pPr>
     </w:p>
@@ -790,7 +1143,6 @@
   <w:style w:type="character" w:default="1" w:styleId="Standaardalinea-lettertype">
     <w:name w:val="Default Paragraph Font"/>
     <w:uiPriority w:val="1"/>
-    <w:semiHidden/>
     <w:unhideWhenUsed/>
   </w:style>
   <w:style w:type="table" w:default="1" w:styleId="Standaardtabel">
@@ -869,6 +1221,23 @@
     <w:rPr>
       <w:color w:val="954F72" w:themeColor="followedHyperlink"/>
       <w:u w:val="single"/>
+    </w:rPr>
+  </w:style>
+  <w:style w:type="paragraph" w:styleId="Normaalweb">
+    <w:name w:val="Normal (Web)"/>
+    <w:basedOn w:val="Standaard"/>
+    <w:uiPriority w:val="99"/>
+    <w:semiHidden/>
+    <w:unhideWhenUsed/>
+    <w:rsid w:val="006C738D"/>
+    <w:pPr>
+      <w:spacing w:before="100" w:beforeAutospacing="1" w:after="100" w:afterAutospacing="1" w:line="240" w:lineRule="auto"/>
+    </w:pPr>
+    <w:rPr>
+      <w:rFonts w:ascii="Times New Roman" w:eastAsia="Times New Roman" w:hAnsi="Times New Roman" w:cs="Times New Roman"/>
+      <w:sz w:val="24"/>
+      <w:szCs w:val="24"/>
+      <w:lang/>
     </w:rPr>
   </w:style>
 </w:styles>

</xml_diff>

<commit_message>
Add paper to list
</commit_message>
<xml_diff>
--- a/paper_selection/Paper selection 8dm50.docx
+++ b/paper_selection/Paper selection 8dm50.docx
@@ -93,7 +93,7 @@
       </w:r>
       <w:r>
         <w:rPr>
-          <w:rStyle w:val="Nadruk"/>
+          <w:rStyle w:val="Emphasis"/>
           <w:rFonts w:ascii="Arial" w:hAnsi="Arial" w:cs="Arial"/>
           <w:color w:val="333333"/>
           <w:sz w:val="20"/>
@@ -116,7 +116,7 @@
       </w:r>
       <w:r>
         <w:rPr>
-          <w:rStyle w:val="Nadruk"/>
+          <w:rStyle w:val="Emphasis"/>
           <w:rFonts w:ascii="Arial" w:hAnsi="Arial" w:cs="Arial"/>
           <w:color w:val="333333"/>
           <w:sz w:val="20"/>
@@ -398,7 +398,7 @@
         <w:rPr>
           <w:sz w:val="24"/>
           <w:szCs w:val="24"/>
-          <w:lang/>
+          <w:lang w:val="en-US"/>
         </w:rPr>
       </w:pPr>
       <w:hyperlink r:id="rId10" w:history="1">
@@ -407,7 +407,7 @@
             <w:rStyle w:val="Hyperlink"/>
             <w:sz w:val="24"/>
             <w:szCs w:val="24"/>
-            <w:lang/>
+            <w:lang w:val="en-US"/>
           </w:rPr>
           <w:t>https://ieeexplore.ieee.org/abstract/document/9418181</w:t>
         </w:r>
@@ -416,7 +416,7 @@
         <w:rPr>
           <w:sz w:val="24"/>
           <w:szCs w:val="24"/>
-          <w:lang/>
+          <w:lang w:val="en-US"/>
         </w:rPr>
         <w:t xml:space="preserve"> </w:t>
       </w:r>
@@ -540,25 +540,7 @@
           <w:szCs w:val="24"/>
           <w:lang w:val="en-US"/>
         </w:rPr>
-        <w:t xml:space="preserve">Kong, J. H., Ha, D., Lee, J., Kim, I., Park, M., </w:t>
-      </w:r>
-      <w:proofErr w:type="spellStart"/>
-      <w:r>
-        <w:rPr>
-          <w:sz w:val="24"/>
-          <w:szCs w:val="24"/>
-          <w:lang w:val="en-US"/>
-        </w:rPr>
-        <w:t>Im</w:t>
-      </w:r>
-      <w:proofErr w:type="spellEnd"/>
-      <w:r>
-        <w:rPr>
-          <w:sz w:val="24"/>
-          <w:szCs w:val="24"/>
-          <w:lang w:val="en-US"/>
-        </w:rPr>
-        <w:t>, S. H., … Kim, S. (2022). Network-based machine learning approach to predict immunotherapy response in cancer patients. </w:t>
+        <w:t>Kong, J. H., Ha, D., Lee, J., Kim, I., Park, M., Im, S. H., … Kim, S. (2022). Network-based machine learning approach to predict immunotherapy response in cancer patients. </w:t>
       </w:r>
       <w:r>
         <w:rPr>
@@ -566,6 +548,7 @@
           <w:iCs/>
           <w:sz w:val="24"/>
           <w:szCs w:val="24"/>
+          <w:lang w:val="en-US"/>
         </w:rPr>
         <w:t>Nature Communications</w:t>
       </w:r>
@@ -573,6 +556,7 @@
         <w:rPr>
           <w:sz w:val="24"/>
           <w:szCs w:val="24"/>
+          <w:lang w:val="en-US"/>
         </w:rPr>
         <w:t>, </w:t>
       </w:r>
@@ -582,6 +566,7 @@
           <w:iCs/>
           <w:sz w:val="24"/>
           <w:szCs w:val="24"/>
+          <w:lang w:val="en-US"/>
         </w:rPr>
         <w:t>13</w:t>
       </w:r>
@@ -589,6 +574,7 @@
         <w:rPr>
           <w:sz w:val="24"/>
           <w:szCs w:val="24"/>
+          <w:lang w:val="en-US"/>
         </w:rPr>
         <w:t xml:space="preserve">(1). </w:t>
       </w:r>
@@ -598,6 +584,7 @@
             <w:rStyle w:val="Hyperlink"/>
             <w:sz w:val="24"/>
             <w:szCs w:val="24"/>
+            <w:lang w:val="en-US"/>
           </w:rPr>
           <w:t>https://doi.org/10.1038/s41467-022-31535-6</w:t>
         </w:r>
@@ -606,6 +593,7 @@
         <w:rPr>
           <w:sz w:val="24"/>
           <w:szCs w:val="24"/>
+          <w:lang w:val="en-US"/>
         </w:rPr>
         <w:t xml:space="preserve"> </w:t>
       </w:r>
@@ -614,23 +602,145 @@
       <w:pPr>
         <w:spacing w:after="0"/>
         <w:rPr>
-          <w:b/>
-          <w:bCs/>
-          <w:sz w:val="32"/>
-          <w:szCs w:val="32"/>
-          <w:lang/>
+          <w:sz w:val="24"/>
+          <w:szCs w:val="24"/>
+          <w:lang w:val="en-US"/>
         </w:rPr>
       </w:pPr>
     </w:p>
     <w:p>
       <w:pPr>
+        <w:rPr>
+          <w:sz w:val="24"/>
+          <w:szCs w:val="24"/>
+          <w:lang w:val="en-US"/>
+        </w:rPr>
+      </w:pPr>
+      <w:r>
+        <w:rPr>
+          <w:sz w:val="24"/>
+          <w:szCs w:val="24"/>
+          <w:lang w:val="en-US"/>
+        </w:rPr>
+        <w:t>Deep Proximal Unfolding For Image Recovery from Under-Sampled Channel Data in Intravascular Ultrasound</w:t>
+      </w:r>
+      <w:r>
+        <w:rPr>
+          <w:sz w:val="24"/>
+          <w:szCs w:val="24"/>
+          <w:lang w:val="en-US"/>
+        </w:rPr>
+        <w:t xml:space="preserve"> </w:t>
+      </w:r>
+      <w:r>
+        <w:rPr>
+          <w:sz w:val="24"/>
+          <w:szCs w:val="24"/>
+          <w:lang w:val="en-US"/>
+        </w:rPr>
+        <w:t>(</w:t>
+      </w:r>
+      <w:r>
+        <w:rPr>
+          <w:sz w:val="24"/>
+          <w:szCs w:val="24"/>
+          <w:lang w:val="en-US"/>
+        </w:rPr>
+        <w:t>S</w:t>
+      </w:r>
+      <w:r>
+        <w:rPr>
+          <w:sz w:val="24"/>
+          <w:szCs w:val="24"/>
+          <w:lang w:val="en-US"/>
+        </w:rPr>
+        <w:t>tefan)</w:t>
+      </w:r>
+    </w:p>
+    <w:p>
+      <w:pPr>
         <w:spacing w:after="0"/>
         <w:rPr>
-          <w:b/>
-          <w:bCs/>
-          <w:sz w:val="32"/>
-          <w:szCs w:val="32"/>
-          <w:lang/>
+          <w:sz w:val="24"/>
+          <w:szCs w:val="24"/>
+          <w:lang w:val="en-US"/>
+        </w:rPr>
+      </w:pPr>
+      <w:r>
+        <w:rPr>
+          <w:sz w:val="24"/>
+          <w:szCs w:val="24"/>
+          <w:lang w:val="en-US"/>
+        </w:rPr>
+        <w:t>Philips Research</w:t>
+      </w:r>
+      <w:r>
+        <w:rPr>
+          <w:sz w:val="24"/>
+          <w:szCs w:val="24"/>
+          <w:lang w:val="en-US"/>
+        </w:rPr>
+        <w:t xml:space="preserve"> </w:t>
+      </w:r>
+      <w:r>
+        <w:rPr>
+          <w:sz w:val="24"/>
+          <w:szCs w:val="24"/>
+          <w:lang w:val="en-US"/>
+        </w:rPr>
+        <w:t xml:space="preserve">/ </w:t>
+      </w:r>
+      <w:r>
+        <w:rPr>
+          <w:sz w:val="24"/>
+          <w:szCs w:val="24"/>
+          <w:lang w:val="en-US"/>
+        </w:rPr>
+        <w:t>Eindhoven University of Technology</w:t>
+      </w:r>
+      <w:r>
+        <w:rPr>
+          <w:sz w:val="24"/>
+          <w:szCs w:val="24"/>
+          <w:lang w:val="en-US"/>
+        </w:rPr>
+        <w:t xml:space="preserve"> / </w:t>
+      </w:r>
+      <w:r>
+        <w:rPr>
+          <w:sz w:val="24"/>
+          <w:szCs w:val="24"/>
+          <w:lang w:val="en-US"/>
+        </w:rPr>
+        <w:t>The Weizmann Institute of Science</w:t>
+      </w:r>
+    </w:p>
+    <w:p>
+      <w:pPr>
+        <w:rPr>
+          <w:sz w:val="24"/>
+          <w:szCs w:val="24"/>
+          <w:lang w:val="en-US"/>
+        </w:rPr>
+      </w:pPr>
+      <w:hyperlink r:id="rId14" w:history="1">
+        <w:r>
+          <w:rPr>
+            <w:rStyle w:val="Hyperlink"/>
+            <w:sz w:val="24"/>
+            <w:szCs w:val="24"/>
+            <w:lang w:val="en-US"/>
+          </w:rPr>
+          <w:t>https://ieeexplore.ieee.org/stamp/stamp.jsp?arnumber=9746195&amp;casa_token=VSarZXYBHdkAAAAA:fymiWJZvm2_bx0btB8zbab2fRuQUyY3VI3mxSpAEaYJTUNXdo0w0RQPU-KoUFUKUvCCGTmX0WQ&amp;tag=1</w:t>
+        </w:r>
+      </w:hyperlink>
+    </w:p>
+    <w:p>
+      <w:pPr>
+        <w:rPr>
+          <w:sz w:val="24"/>
+          <w:szCs w:val="24"/>
+          <w:lang w:val="en-US"/>
         </w:rPr>
       </w:pPr>
     </w:p>
@@ -1136,16 +1246,17 @@
     <w:lsdException w:name="Unresolved Mention" w:semiHidden="1" w:unhideWhenUsed="1"/>
     <w:lsdException w:name="Smart Link" w:semiHidden="1" w:unhideWhenUsed="1"/>
   </w:latentStyles>
-  <w:style w:type="paragraph" w:default="1" w:styleId="Standaard">
+  <w:style w:type="paragraph" w:default="1" w:styleId="Normal">
     <w:name w:val="Normal"/>
     <w:qFormat/>
   </w:style>
-  <w:style w:type="character" w:default="1" w:styleId="Standaardalinea-lettertype">
+  <w:style w:type="character" w:default="1" w:styleId="DefaultParagraphFont">
     <w:name w:val="Default Paragraph Font"/>
     <w:uiPriority w:val="1"/>
+    <w:semiHidden/>
     <w:unhideWhenUsed/>
   </w:style>
-  <w:style w:type="table" w:default="1" w:styleId="Standaardtabel">
+  <w:style w:type="table" w:default="1" w:styleId="TableNormal">
     <w:name w:val="Normal Table"/>
     <w:uiPriority w:val="99"/>
     <w:semiHidden/>
@@ -1160,15 +1271,15 @@
       </w:tblCellMar>
     </w:tblPr>
   </w:style>
-  <w:style w:type="numbering" w:default="1" w:styleId="Geenlijst">
+  <w:style w:type="numbering" w:default="1" w:styleId="NoList">
     <w:name w:val="No List"/>
     <w:uiPriority w:val="99"/>
     <w:semiHidden/>
     <w:unhideWhenUsed/>
   </w:style>
-  <w:style w:type="paragraph" w:styleId="Lijstalinea">
+  <w:style w:type="paragraph" w:styleId="ListParagraph">
     <w:name w:val="List Paragraph"/>
-    <w:basedOn w:val="Standaard"/>
+    <w:basedOn w:val="Normal"/>
     <w:uiPriority w:val="34"/>
     <w:qFormat/>
     <w:rsid w:val="00105EA7"/>
@@ -1179,7 +1290,7 @@
   </w:style>
   <w:style w:type="character" w:styleId="Hyperlink">
     <w:name w:val="Hyperlink"/>
-    <w:basedOn w:val="Standaardalinea-lettertype"/>
+    <w:basedOn w:val="DefaultParagraphFont"/>
     <w:uiPriority w:val="99"/>
     <w:unhideWhenUsed/>
     <w:rsid w:val="00105EA7"/>
@@ -1188,9 +1299,9 @@
       <w:u w:val="single"/>
     </w:rPr>
   </w:style>
-  <w:style w:type="character" w:styleId="Onopgelostemelding">
+  <w:style w:type="character" w:styleId="UnresolvedMention">
     <w:name w:val="Unresolved Mention"/>
-    <w:basedOn w:val="Standaardalinea-lettertype"/>
+    <w:basedOn w:val="DefaultParagraphFont"/>
     <w:uiPriority w:val="99"/>
     <w:semiHidden/>
     <w:unhideWhenUsed/>
@@ -1200,9 +1311,9 @@
       <w:shd w:val="clear" w:color="auto" w:fill="E1DFDD"/>
     </w:rPr>
   </w:style>
-  <w:style w:type="character" w:styleId="Nadruk">
+  <w:style w:type="character" w:styleId="Emphasis">
     <w:name w:val="Emphasis"/>
-    <w:basedOn w:val="Standaardalinea-lettertype"/>
+    <w:basedOn w:val="DefaultParagraphFont"/>
     <w:uiPriority w:val="20"/>
     <w:qFormat/>
     <w:rsid w:val="00105EA7"/>
@@ -1211,9 +1322,9 @@
       <w:iCs/>
     </w:rPr>
   </w:style>
-  <w:style w:type="character" w:styleId="GevolgdeHyperlink">
+  <w:style w:type="character" w:styleId="FollowedHyperlink">
     <w:name w:val="FollowedHyperlink"/>
-    <w:basedOn w:val="Standaardalinea-lettertype"/>
+    <w:basedOn w:val="DefaultParagraphFont"/>
     <w:uiPriority w:val="99"/>
     <w:semiHidden/>
     <w:unhideWhenUsed/>
@@ -1223,9 +1334,9 @@
       <w:u w:val="single"/>
     </w:rPr>
   </w:style>
-  <w:style w:type="paragraph" w:styleId="Normaalweb">
+  <w:style w:type="paragraph" w:styleId="NormalWeb">
     <w:name w:val="Normal (Web)"/>
-    <w:basedOn w:val="Standaard"/>
+    <w:basedOn w:val="Normal"/>
     <w:uiPriority w:val="99"/>
     <w:semiHidden/>
     <w:unhideWhenUsed/>
@@ -1237,8 +1348,16 @@
       <w:rFonts w:ascii="Times New Roman" w:eastAsia="Times New Roman" w:hAnsi="Times New Roman" w:cs="Times New Roman"/>
       <w:sz w:val="24"/>
       <w:szCs w:val="24"/>
-      <w:lang/>
     </w:rPr>
+  </w:style>
+  <w:style w:type="paragraph" w:styleId="NoSpacing">
+    <w:name w:val="No Spacing"/>
+    <w:uiPriority w:val="1"/>
+    <w:qFormat/>
+    <w:rsid w:val="000D11A9"/>
+    <w:pPr>
+      <w:spacing w:after="0" w:line="240" w:lineRule="auto"/>
+    </w:pPr>
   </w:style>
 </w:styles>
 </file>

</xml_diff>